<commit_message>
Renames an image for govt center monitoring, and adjusts wording in my resume to focus on App testing
</commit_message>
<xml_diff>
--- a/Dan_Edens_Automation_Software_Engineer_abv.docx
+++ b/Dan_Edens_Automation_Software_Engineer_abv.docx
@@ -57,13 +57,7 @@
         <w:br/>
         <w:t>Automation Engineer</w:t>
         <w:br/>
-      </w:r>
-      <w:r>
-        <w:rPr/>
         <w:t>Software Developer in Test</w:t>
-      </w:r>
-      <w:r>
-        <w:rPr/>
         <w:br/>
         <w:t>Site-reliability &amp; Monitoring</w:t>
         <w:br/>
@@ -95,148 +89,45 @@
         <w:rPr/>
         <w:br/>
         <w:br/>
-        <w:t xml:space="preserve">- Experienced </w:t>
-      </w:r>
-      <w:r>
-        <w:rPr/>
-        <w:t>L</w:t>
-      </w:r>
-      <w:r>
-        <w:rPr/>
-        <w:t>eading Teams or Operating Independently in high-stress Environments.</w:t>
-        <w:br/>
-        <w:t xml:space="preserve">- </w:t>
-      </w:r>
-      <w:r>
-        <w:rPr/>
-        <w:t>10+ years Experience in Testing and Data collection.</w:t>
-      </w:r>
-      <w:r>
-        <w:rPr/>
-        <w:br/>
-        <w:t xml:space="preserve">- 5+ years Experience in Python, JS, and </w:t>
-      </w:r>
-      <w:r>
-        <w:rPr/>
-        <w:t xml:space="preserve">Mobile </w:t>
+        <w:t>- Experienced Leading Teams or Operating Independently in high-stress Environments.</w:t>
+        <w:br/>
+        <w:t>- 10+ years Experience in Testing and Data collection.</w:t>
+        <w:br/>
+        <w:t xml:space="preserve">- 5+ years Experience in Python, JS, and Mobile </w:t>
+      </w:r>
+      <w:r>
+        <w:rPr/>
+        <w:t xml:space="preserve">Test </w:t>
       </w:r>
       <w:r>
         <w:rPr/>
         <w:t>development.</w:t>
         <w:br/>
-        <w:t xml:space="preserve">- </w:t>
-      </w:r>
-      <w:r>
-        <w:rPr/>
-        <w:t>5</w:t>
-      </w:r>
-      <w:r>
-        <w:rPr/>
-        <w:t xml:space="preserve">+ years Experience engineering </w:t>
-      </w:r>
-      <w:r>
-        <w:rPr/>
-        <w:t>p</w:t>
-      </w:r>
-      <w:r>
-        <w:rPr/>
-        <w:t xml:space="preserve">ipelines and Automated </w:t>
-      </w:r>
-      <w:r>
-        <w:rPr/>
-        <w:t>t</w:t>
-      </w:r>
-      <w:r>
-        <w:rPr/>
-        <w:t xml:space="preserve">esting </w:t>
-      </w:r>
-      <w:r>
-        <w:rPr/>
-        <w:t>frameworks</w:t>
-      </w:r>
-      <w:r>
-        <w:rPr/>
-        <w:t>.</w:t>
-        <w:br/>
-        <w:br/>
-        <w:t xml:space="preserve">Working as an Automation engineer </w:t>
-      </w:r>
-      <w:r>
-        <w:rPr/>
-        <w:t xml:space="preserve">for Minim </w:t>
-      </w:r>
-      <w:r>
-        <w:rPr/>
-        <w:t>has been characterized by a relentless pursuit of automation and efficienc</w:t>
-      </w:r>
-      <w:r>
-        <w:rPr/>
-        <w:t>y</w:t>
-      </w:r>
-      <w:r>
-        <w:rPr/>
-        <w:t xml:space="preserve"> in the realm of testing </w:t>
-      </w:r>
-      <w:r>
-        <w:rPr/>
-        <w:t>Modem/R</w:t>
-      </w:r>
-      <w:r>
-        <w:rPr/>
-        <w:t xml:space="preserve">outer firmware. This role allowed me to dive deep into the intricacies of networking technology and automation tools. I added value to Minim's Test practices by Reducing labor costs and </w:t>
-      </w:r>
-      <w:r>
-        <w:rPr/>
-        <w:t xml:space="preserve">greatly </w:t>
-      </w:r>
-      <w:r>
-        <w:rPr/>
-        <w:t>improving transparency.</w:t>
-        <w:br/>
-        <w:br/>
-        <w:t xml:space="preserve">During my time with Geo-Instruments, </w:t>
-      </w:r>
-      <w:r>
-        <w:rPr/>
-        <w:t>I managed the Texas regional branch and was responsible for</w:t>
-      </w:r>
-      <w:r>
-        <w:rPr/>
-        <w:t xml:space="preserve"> maintaining Sensor networks on Construction sites. I gained experience leveraging AWS and CI/CD assets to ensure continuous data collection and facilitate the roll-out of new features while working in high-risk environments.</w:t>
-        <w:br/>
-        <w:br/>
-        <w:t xml:space="preserve">I am proven under fire, having responded to Emergencies and large scale efforts. Supporting engineering teams with early detection of structural movement, and reliable Automated measurements. Additionally, I have developed and deployed several internal </w:t>
-      </w:r>
-      <w:r>
-        <w:rPr/>
-        <w:t>Software projects</w:t>
-      </w:r>
-      <w:r>
-        <w:rPr/>
-        <w:t xml:space="preserve"> to help ensure the Customer receives accurate and timely Data. I enjoy dreaming up new accessibility options and distraction-free triggers to make mobile tools more practical, specifically in locations where safety is a concern. </w:t>
+        <w:t>- 5+ years Experience engineering pipelines and Automated testing frameworks.</w:t>
+        <w:br/>
+        <w:br/>
+        <w:t xml:space="preserve">Working as an Automation engineer for Minim has been characterized by a relentless pursuit of automation and efficiency in the realm of testing Modem/Router firmware </w:t>
+      </w:r>
+      <w:r>
+        <w:rPr/>
+        <w:t>and Mobile app Testing</w:t>
+      </w:r>
+      <w:r>
+        <w:rPr/>
+        <w:t>. This role allowed me to dive deep into the intricacies of networking technology and automation tools. I added value to Minim's Test practices by Reducing labor costs and greatly improving transparency.</w:t>
+        <w:br/>
+        <w:br/>
+        <w:t>During my time with Geo-Instruments, I managed the Texas regional branch and was responsible for maintaining Sensor networks on Construction sites. I gained experience leveraging AWS and CI/CD assets to ensure continuous data collection and facilitate the roll-out of new features while working in high-risk environments.</w:t>
+        <w:br/>
+        <w:br/>
+        <w:t xml:space="preserve">I am proven under fire, having responded to Emergencies and large scale efforts. Supporting engineering teams with early detection of structural movement, and reliable Automated measurements. Additionally, I have developed and deployed several internal Software projects to help ensure the Customer receives accurate and timely Data. I enjoy dreaming up new accessibility options and distraction-free triggers to make mobile tools more practical, specifically in locations where safety is a concern. </w:t>
         <w:br/>
         <w:br/>
         <w:t>In-comprehensive list of tools I have utilized in Production:</w:t>
         <w:br/>
-        <w:t xml:space="preserve">- Python, NodeJS, </w:t>
-      </w:r>
-      <w:r>
-        <w:rPr/>
-        <w:t>C#</w:t>
-      </w:r>
-      <w:r>
-        <w:rPr/>
-        <w:t>, CRBasic, Powershell, SQL, REST, and MQTT</w:t>
-        <w:br/>
-        <w:t xml:space="preserve">- </w:t>
-      </w:r>
-      <w:r>
-        <w:rPr/>
-        <w:t>Code Review, Agile life cycle</w:t>
-      </w:r>
-      <w:r>
-        <w:rPr/>
-        <w:t xml:space="preserve"> and Documentation best practices</w:t>
+        <w:t>- Python, NodeJS, C#, CRBasic, Powershell, SQL, REST, and MQTT</w:t>
+        <w:br/>
+        <w:t>- Code Review, Agile life cycle and Documentation best practices</w:t>
         <w:br/>
         <w:t>- Cloud platforms including Atlassian, Azure, Gitlab, and AWS</w:t>
         <w:br/>
@@ -362,15 +253,7 @@
         <w:br/>
         <w:t>- Extensive Firmware/Hardware/Platform Testing.</w:t>
         <w:br/>
-        <w:t xml:space="preserve">- Strategic </w:t>
-      </w:r>
-      <w:r>
-        <w:rPr/>
-        <w:t xml:space="preserve">design and </w:t>
-      </w:r>
-      <w:r>
-        <w:rPr/>
-        <w:t>execution of test plans.</w:t>
+        <w:t>- Strategic design and execution of test plans.</w:t>
         <w:br/>
         <w:t>- Rapid resolution of network/test environment issues.</w:t>
         <w:br/>
@@ -380,15 +263,7 @@
         <w:br/>
         <w:t>- Developing automation scripts in Enterprise environments.</w:t>
         <w:br/>
-        <w:t xml:space="preserve">- Automated testing for Mesh products, Docsis </w:t>
-      </w:r>
-      <w:r>
-        <w:rPr/>
-        <w:t>modems</w:t>
-      </w:r>
-      <w:r>
-        <w:rPr/>
-        <w:t>, and WiFi throughput</w:t>
+        <w:t>- Automated testing for Mesh products, Docsis modems, and WiFi throughput</w:t>
         <w:br/>
         <w:t>- Transitioning manual testing to automation.</w:t>
         <w:br/>
@@ -453,25 +328,7 @@
           <w:sz w:val="24"/>
           <w:szCs w:val="24"/>
         </w:rPr>
-        <w:t xml:space="preserve">Chili's Grill and Bar – Test Kitchen </w:t>
-      </w:r>
-      <w:r>
-        <w:rPr>
-          <w:b/>
-          <w:bCs/>
-          <w:sz w:val="24"/>
-          <w:szCs w:val="24"/>
-        </w:rPr>
-        <w:t xml:space="preserve">Lead </w:t>
-      </w:r>
-      <w:r>
-        <w:rPr>
-          <w:b/>
-          <w:bCs/>
-          <w:sz w:val="24"/>
-          <w:szCs w:val="24"/>
-        </w:rPr>
-        <w:t>Prep Cook</w:t>
+        <w:t>Chili's Grill and Bar – Test Kitchen Lead Prep Cook</w:t>
         <w:br/>
       </w:r>
       <w:r>
@@ -515,31 +372,7 @@
         <w:br/>
         <w:t xml:space="preserve"> 1. Hands-Free Recipe App for Kitchen Tablet.</w:t>
         <w:br/>
-        <w:t xml:space="preserve"> 2. Mobile App for </w:t>
-      </w:r>
-      <w:r>
-        <w:rPr/>
-        <w:t xml:space="preserve">automatic Cooling logs, </w:t>
-      </w:r>
-      <w:r>
-        <w:rPr/>
-        <w:t xml:space="preserve">oven timer </w:t>
-      </w:r>
-      <w:r>
-        <w:rPr/>
-        <w:t>control,</w:t>
-      </w:r>
-      <w:r>
-        <w:rPr/>
-        <w:t xml:space="preserve"> and </w:t>
-      </w:r>
-      <w:r>
-        <w:rPr/>
-        <w:t xml:space="preserve">recording </w:t>
-      </w:r>
-      <w:r>
-        <w:rPr/>
-        <w:t>accuracy of Daily On-hand Food Quantities.</w:t>
+        <w:t xml:space="preserve"> 2. Mobile App for automatic Cooling logs, oven timer control, and recording accuracy of Daily On-hand Food Quantities.</w:t>
         <w:br/>
         <w:br/>
       </w:r>

</xml_diff>

<commit_message>
Normalizes changes across different versions with the exception of pug
</commit_message>
<xml_diff>
--- a/Dan_Edens_Automation_Software_Engineer_abv.docx
+++ b/Dan_Edens_Automation_Software_Engineer_abv.docx
@@ -98,15 +98,7 @@
         <w:t>- 5+ years Experience engineering pipelines and Automated testing frameworks.</w:t>
         <w:br/>
         <w:br/>
-        <w:t xml:space="preserve">Working as an Automation engineer for Minim has been characterized by a relentless pursuit of automation and efficiency in the realm of testing Modem/Router firmware and Mobile app Testing. This role allowed me to dive deep into the intricacies of networking technology and automation tools. I added value to Minim's Test practices by Reducing labor costs, improving transparency </w:t>
-      </w:r>
-      <w:r>
-        <w:rPr/>
-        <w:t>and adding modern structure</w:t>
-      </w:r>
-      <w:r>
-        <w:rPr/>
-        <w:t>.</w:t>
+        <w:t>Working as an Automation engineer for Minim has been characterized by a relentless pursuit of automation and efficiency in the realm of testing Modem/Router firmware and Mobile app Testing. This role allowed me to dive deep into the intricacies of networking technology and automation tools. I added value to Minim's Test practices by Reducing labor costs, improving transparency and adding modern structure.</w:t>
         <w:br/>
         <w:br/>
         <w:t>During my time with Geo-Instruments, I managed the Texas regional branch and was responsible for maintaining Sensor networks on Construction sites. I gained experience leveraging AWS and CI/CD assets to ensure continuous data collection and facilitate the roll-out of new features while working in high-risk environments.</w:t>
@@ -393,7 +385,43 @@
           <w:sz w:val="24"/>
           <w:szCs w:val="24"/>
         </w:rPr>
-        <w:t>08/2013 - 04/2014</w:t>
+        <w:t>0</w:t>
+      </w:r>
+      <w:r>
+        <w:rPr>
+          <w:b w:val="false"/>
+          <w:bCs w:val="false"/>
+          <w:sz w:val="24"/>
+          <w:szCs w:val="24"/>
+        </w:rPr>
+        <w:t>3</w:t>
+      </w:r>
+      <w:r>
+        <w:rPr>
+          <w:b w:val="false"/>
+          <w:bCs w:val="false"/>
+          <w:sz w:val="24"/>
+          <w:szCs w:val="24"/>
+        </w:rPr>
+        <w:t>/2013 - 0</w:t>
+      </w:r>
+      <w:r>
+        <w:rPr>
+          <w:b w:val="false"/>
+          <w:bCs w:val="false"/>
+          <w:sz w:val="24"/>
+          <w:szCs w:val="24"/>
+        </w:rPr>
+        <w:t>3</w:t>
+      </w:r>
+      <w:r>
+        <w:rPr>
+          <w:b w:val="false"/>
+          <w:bCs w:val="false"/>
+          <w:sz w:val="24"/>
+          <w:szCs w:val="24"/>
+        </w:rPr>
+        <w:t>/2014</w:t>
       </w:r>
       <w:r>
         <w:rPr/>

</xml_diff>